<commit_message>
fixed final HTML errors using validator
Signed-off-by: sinead-dotcom <73755651+sinead-dotcom@users.noreply.github.com>
</commit_message>
<xml_diff>
--- a/doc/toaddToproject.docx
+++ b/doc/toaddToproject.docx
@@ -3,8 +3,13 @@
 <w:document xmlns:wpc="http://schemas.microsoft.com/office/word/2010/wordprocessingCanvas" xmlns:cx="http://schemas.microsoft.com/office/drawing/2014/chartex" xmlns:cx1="http://schemas.microsoft.com/office/drawing/2015/9/8/chartex" xmlns:cx2="http://schemas.microsoft.com/office/drawing/2015/10/21/chartex" xmlns:cx3="http://schemas.microsoft.com/office/drawing/2016/5/9/chartex" xmlns:cx4="http://schemas.microsoft.com/office/drawing/2016/5/10/chartex" xmlns:cx5="http://schemas.microsoft.com/office/drawing/2016/5/11/chartex" xmlns:cx6="http://schemas.microsoft.com/office/drawing/2016/5/12/chartex" xmlns:cx7="http://schemas.microsoft.com/office/drawing/2016/5/13/chartex" xmlns:cx8="http://schemas.microsoft.com/office/drawing/2016/5/14/chartex" xmlns:mc="http://schemas.openxmlformats.org/markup-compatibility/2006" xmlns:aink="http://schemas.microsoft.com/office/drawing/2016/ink" xmlns:am3d="http://schemas.microsoft.com/office/drawing/2017/model3d" xmlns:o="urn:schemas-microsoft-com:office:office" xmlns:r="http://schemas.openxmlformats.org/officeDocument/2006/relationships" xmlns:m="http://schemas.openxmlformats.org/officeDocument/2006/math" xmlns:v="urn:schemas-microsoft-com:vml" xmlns:wp14="http://schemas.microsoft.com/office/word/2010/wordprocessingDrawing" xmlns:wp="http://schemas.openxmlformats.org/drawingml/2006/wordprocessingDrawing" xmlns:w10="urn:schemas-microsoft-com:office:word" xmlns:w="http://schemas.openxmlformats.org/wordprocessingml/2006/main" xmlns:w14="http://schemas.microsoft.com/office/word/2010/wordml" xmlns:w15="http://schemas.microsoft.com/office/word/2012/wordml" xmlns:w16cex="http://schemas.microsoft.com/office/word/2018/wordml/cex" xmlns:w16cid="http://schemas.microsoft.com/office/word/2016/wordml/cid" xmlns:w16="http://schemas.microsoft.com/office/word/2018/wordml" xmlns:w16se="http://schemas.microsoft.com/office/word/2015/wordml/symex" xmlns:wpg="http://schemas.microsoft.com/office/word/2010/wordprocessingGroup" xmlns:wpi="http://schemas.microsoft.com/office/word/2010/wordprocessingInk" xmlns:wne="http://schemas.microsoft.com/office/word/2006/wordml" xmlns:wps="http://schemas.microsoft.com/office/word/2010/wordprocessingShape" mc:Ignorable="w14 w15 w16se w16cid w16 w16cex wp14">
   <w:body>
     <w:p>
-      <w:r>
-        <w:t xml:space="preserve">Optimisation of image file sizes.  Looking through the image files some were rather large – </w:t>
+      <w:proofErr w:type="spellStart"/>
+      <w:r>
+        <w:t>Optimisation</w:t>
+      </w:r>
+      <w:proofErr w:type="spellEnd"/>
+      <w:r>
+        <w:t xml:space="preserve"> of image file sizes.  Looking through the image files some were rather large – </w:t>
       </w:r>
       <w:r>
         <w:t>with width (in pixels) greater than 5k – this explained the slow download time</w:t>
@@ -22,6 +27,9 @@
     <w:p/>
     <w:p>
       <w:r>
+        <w:rPr>
+          <w:noProof/>
+        </w:rPr>
         <w:drawing>
           <wp:inline distT="0" distB="0" distL="0" distR="0" wp14:anchorId="3D6483CA" wp14:editId="0658042C">
             <wp:extent cx="5943600" cy="3110865"/>
@@ -71,6 +79,248 @@
       </w:r>
       <w:r>
         <w:t>178KB – much better!</w:t>
+      </w:r>
+    </w:p>
+    <w:p/>
+    <w:p/>
+    <w:p>
+      <w:pPr>
+        <w:pBdr>
+          <w:bottom w:val="double" w:sz="6" w:space="1" w:color="auto"/>
+        </w:pBdr>
+      </w:pPr>
+      <w:r>
+        <w:t>Some Validation Testing:</w:t>
+      </w:r>
+    </w:p>
+    <w:p>
+      <w:r>
+        <w:t>It was interesting to see that a warning was thrown for the following:</w:t>
+      </w:r>
+    </w:p>
+    <w:p>
+      <w:r>
+        <w:drawing>
+          <wp:inline distT="0" distB="0" distL="0" distR="0" wp14:anchorId="71B89BB9" wp14:editId="26CA2542">
+            <wp:extent cx="5943600" cy="1518285"/>
+            <wp:effectExtent l="0" t="0" r="0" b="5715"/>
+            <wp:docPr id="2" name="Picture 2"/>
+            <wp:cNvGraphicFramePr>
+              <a:graphicFrameLocks xmlns:a="http://schemas.openxmlformats.org/drawingml/2006/main" noChangeAspect="1"/>
+            </wp:cNvGraphicFramePr>
+            <a:graphic xmlns:a="http://schemas.openxmlformats.org/drawingml/2006/main">
+              <a:graphicData uri="http://schemas.openxmlformats.org/drawingml/2006/picture">
+                <pic:pic xmlns:pic="http://schemas.openxmlformats.org/drawingml/2006/picture">
+                  <pic:nvPicPr>
+                    <pic:cNvPr id="1" name=""/>
+                    <pic:cNvPicPr/>
+                  </pic:nvPicPr>
+                  <pic:blipFill>
+                    <a:blip r:embed="rId5"/>
+                    <a:stretch>
+                      <a:fillRect/>
+                    </a:stretch>
+                  </pic:blipFill>
+                  <pic:spPr>
+                    <a:xfrm>
+                      <a:off x="0" y="0"/>
+                      <a:ext cx="5943600" cy="1518285"/>
+                    </a:xfrm>
+                    <a:prstGeom prst="rect">
+                      <a:avLst/>
+                    </a:prstGeom>
+                  </pic:spPr>
+                </pic:pic>
+              </a:graphicData>
+            </a:graphic>
+          </wp:inline>
+        </w:drawing>
+      </w:r>
+    </w:p>
+    <w:p>
+      <w:r>
+        <w:t>Warning 3 – it didn’t like the use of h1 in this place!</w:t>
+      </w:r>
+    </w:p>
+    <w:p/>
+    <w:p>
+      <w:pPr>
+        <w:pBdr>
+          <w:bottom w:val="double" w:sz="6" w:space="1" w:color="auto"/>
+        </w:pBdr>
+      </w:pPr>
+      <w:r>
+        <w:lastRenderedPageBreak/>
+        <w:t>Sinead</w:t>
+      </w:r>
+    </w:p>
+    <w:p>
+      <w:r>
+        <w:drawing>
+          <wp:inline distT="0" distB="0" distL="0" distR="0" wp14:anchorId="27F6E96F" wp14:editId="5F26EBAB">
+            <wp:extent cx="5943600" cy="2446020"/>
+            <wp:effectExtent l="0" t="0" r="0" b="0"/>
+            <wp:docPr id="3" name="Picture 3"/>
+            <wp:cNvGraphicFramePr>
+              <a:graphicFrameLocks xmlns:a="http://schemas.openxmlformats.org/drawingml/2006/main" noChangeAspect="1"/>
+            </wp:cNvGraphicFramePr>
+            <a:graphic xmlns:a="http://schemas.openxmlformats.org/drawingml/2006/main">
+              <a:graphicData uri="http://schemas.openxmlformats.org/drawingml/2006/picture">
+                <pic:pic xmlns:pic="http://schemas.openxmlformats.org/drawingml/2006/picture">
+                  <pic:nvPicPr>
+                    <pic:cNvPr id="1" name=""/>
+                    <pic:cNvPicPr/>
+                  </pic:nvPicPr>
+                  <pic:blipFill>
+                    <a:blip r:embed="rId6"/>
+                    <a:stretch>
+                      <a:fillRect/>
+                    </a:stretch>
+                  </pic:blipFill>
+                  <pic:spPr>
+                    <a:xfrm>
+                      <a:off x="0" y="0"/>
+                      <a:ext cx="5943600" cy="2446020"/>
+                    </a:xfrm>
+                    <a:prstGeom prst="rect">
+                      <a:avLst/>
+                    </a:prstGeom>
+                  </pic:spPr>
+                </pic:pic>
+              </a:graphicData>
+            </a:graphic>
+          </wp:inline>
+        </w:drawing>
+      </w:r>
+    </w:p>
+    <w:p>
+      <w:r>
+        <w:drawing>
+          <wp:inline distT="0" distB="0" distL="0" distR="0" wp14:anchorId="36C7EEDF" wp14:editId="31636686">
+            <wp:extent cx="5943600" cy="2590165"/>
+            <wp:effectExtent l="0" t="0" r="0" b="635"/>
+            <wp:docPr id="4" name="Picture 4"/>
+            <wp:cNvGraphicFramePr>
+              <a:graphicFrameLocks xmlns:a="http://schemas.openxmlformats.org/drawingml/2006/main" noChangeAspect="1"/>
+            </wp:cNvGraphicFramePr>
+            <a:graphic xmlns:a="http://schemas.openxmlformats.org/drawingml/2006/main">
+              <a:graphicData uri="http://schemas.openxmlformats.org/drawingml/2006/picture">
+                <pic:pic xmlns:pic="http://schemas.openxmlformats.org/drawingml/2006/picture">
+                  <pic:nvPicPr>
+                    <pic:cNvPr id="1" name=""/>
+                    <pic:cNvPicPr/>
+                  </pic:nvPicPr>
+                  <pic:blipFill>
+                    <a:blip r:embed="rId7"/>
+                    <a:stretch>
+                      <a:fillRect/>
+                    </a:stretch>
+                  </pic:blipFill>
+                  <pic:spPr>
+                    <a:xfrm>
+                      <a:off x="0" y="0"/>
+                      <a:ext cx="5943600" cy="2590165"/>
+                    </a:xfrm>
+                    <a:prstGeom prst="rect">
+                      <a:avLst/>
+                    </a:prstGeom>
+                  </pic:spPr>
+                </pic:pic>
+              </a:graphicData>
+            </a:graphic>
+          </wp:inline>
+        </w:drawing>
+      </w:r>
+    </w:p>
+    <w:p>
+      <w:r>
+        <w:t>The above error</w:t>
+      </w:r>
+      <w:r>
+        <w:drawing>
+          <wp:inline distT="0" distB="0" distL="0" distR="0" wp14:anchorId="4350DE09" wp14:editId="288551D5">
+            <wp:extent cx="5943600" cy="2035810"/>
+            <wp:effectExtent l="0" t="0" r="0" b="2540"/>
+            <wp:docPr id="5" name="Picture 5"/>
+            <wp:cNvGraphicFramePr>
+              <a:graphicFrameLocks xmlns:a="http://schemas.openxmlformats.org/drawingml/2006/main" noChangeAspect="1"/>
+            </wp:cNvGraphicFramePr>
+            <a:graphic xmlns:a="http://schemas.openxmlformats.org/drawingml/2006/main">
+              <a:graphicData uri="http://schemas.openxmlformats.org/drawingml/2006/picture">
+                <pic:pic xmlns:pic="http://schemas.openxmlformats.org/drawingml/2006/picture">
+                  <pic:nvPicPr>
+                    <pic:cNvPr id="1" name=""/>
+                    <pic:cNvPicPr/>
+                  </pic:nvPicPr>
+                  <pic:blipFill>
+                    <a:blip r:embed="rId8"/>
+                    <a:stretch>
+                      <a:fillRect/>
+                    </a:stretch>
+                  </pic:blipFill>
+                  <pic:spPr>
+                    <a:xfrm>
+                      <a:off x="0" y="0"/>
+                      <a:ext cx="5943600" cy="2035810"/>
+                    </a:xfrm>
+                    <a:prstGeom prst="rect">
+                      <a:avLst/>
+                    </a:prstGeom>
+                  </pic:spPr>
+                </pic:pic>
+              </a:graphicData>
+            </a:graphic>
+          </wp:inline>
+        </w:drawing>
+      </w:r>
+    </w:p>
+    <w:p>
+      <w:r>
+        <w:t>These</w:t>
+      </w:r>
+      <w:r>
+        <w:t xml:space="preserve"> were easily fixed:  see below.</w:t>
+      </w:r>
+    </w:p>
+    <w:p/>
+    <w:p/>
+    <w:p>
+      <w:r>
+        <w:drawing>
+          <wp:inline distT="0" distB="0" distL="0" distR="0" wp14:anchorId="05FF69BA" wp14:editId="042A929A">
+            <wp:extent cx="5943600" cy="2327910"/>
+            <wp:effectExtent l="0" t="0" r="0" b="0"/>
+            <wp:docPr id="6" name="Picture 6"/>
+            <wp:cNvGraphicFramePr>
+              <a:graphicFrameLocks xmlns:a="http://schemas.openxmlformats.org/drawingml/2006/main" noChangeAspect="1"/>
+            </wp:cNvGraphicFramePr>
+            <a:graphic xmlns:a="http://schemas.openxmlformats.org/drawingml/2006/main">
+              <a:graphicData uri="http://schemas.openxmlformats.org/drawingml/2006/picture">
+                <pic:pic xmlns:pic="http://schemas.openxmlformats.org/drawingml/2006/picture">
+                  <pic:nvPicPr>
+                    <pic:cNvPr id="1" name=""/>
+                    <pic:cNvPicPr/>
+                  </pic:nvPicPr>
+                  <pic:blipFill>
+                    <a:blip r:embed="rId9"/>
+                    <a:stretch>
+                      <a:fillRect/>
+                    </a:stretch>
+                  </pic:blipFill>
+                  <pic:spPr>
+                    <a:xfrm>
+                      <a:off x="0" y="0"/>
+                      <a:ext cx="5943600" cy="2327910"/>
+                    </a:xfrm>
+                    <a:prstGeom prst="rect">
+                      <a:avLst/>
+                    </a:prstGeom>
+                  </pic:spPr>
+                </pic:pic>
+              </a:graphicData>
+            </a:graphic>
+          </wp:inline>
+        </w:drawing>
       </w:r>
     </w:p>
     <w:sectPr>

</xml_diff>

<commit_message>
CSS validation.  Fixed validation erros in all files.
Signed-off-by: sinead-dotcom <73755651+sinead-dotcom@users.noreply.github.com>
</commit_message>
<xml_diff>
--- a/doc/toaddToproject.docx
+++ b/doc/toaddToproject.docx
@@ -100,6 +100,9 @@
     </w:p>
     <w:p>
       <w:r>
+        <w:rPr>
+          <w:noProof/>
+        </w:rPr>
         <w:drawing>
           <wp:inline distT="0" distB="0" distL="0" distR="0" wp14:anchorId="71B89BB9" wp14:editId="26CA2542">
             <wp:extent cx="5943600" cy="1518285"/>
@@ -156,6 +159,9 @@
     </w:p>
     <w:p>
       <w:r>
+        <w:rPr>
+          <w:noProof/>
+        </w:rPr>
         <w:drawing>
           <wp:inline distT="0" distB="0" distL="0" distR="0" wp14:anchorId="27F6E96F" wp14:editId="5F26EBAB">
             <wp:extent cx="5943600" cy="2446020"/>
@@ -195,6 +201,9 @@
     </w:p>
     <w:p>
       <w:r>
+        <w:rPr>
+          <w:noProof/>
+        </w:rPr>
         <w:drawing>
           <wp:inline distT="0" distB="0" distL="0" distR="0" wp14:anchorId="36C7EEDF" wp14:editId="31636686">
             <wp:extent cx="5943600" cy="2590165"/>
@@ -237,6 +246,9 @@
         <w:t>The above error</w:t>
       </w:r>
       <w:r>
+        <w:rPr>
+          <w:noProof/>
+        </w:rPr>
         <w:drawing>
           <wp:inline distT="0" distB="0" distL="0" distR="0" wp14:anchorId="4350DE09" wp14:editId="288551D5">
             <wp:extent cx="5943600" cy="2035810"/>
@@ -286,6 +298,9 @@
     <w:p/>
     <w:p>
       <w:r>
+        <w:rPr>
+          <w:noProof/>
+        </w:rPr>
         <w:drawing>
           <wp:inline distT="0" distB="0" distL="0" distR="0" wp14:anchorId="05FF69BA" wp14:editId="042A929A">
             <wp:extent cx="5943600" cy="2327910"/>
@@ -323,6 +338,529 @@
         </w:drawing>
       </w:r>
     </w:p>
+    <w:p/>
+    <w:p>
+      <w:r>
+        <w:drawing>
+          <wp:inline distT="0" distB="0" distL="0" distR="0" wp14:anchorId="1661D67E" wp14:editId="4EE34A02">
+            <wp:extent cx="5943600" cy="2588260"/>
+            <wp:effectExtent l="0" t="0" r="0" b="2540"/>
+            <wp:docPr id="7" name="Picture 7"/>
+            <wp:cNvGraphicFramePr>
+              <a:graphicFrameLocks xmlns:a="http://schemas.openxmlformats.org/drawingml/2006/main" noChangeAspect="1"/>
+            </wp:cNvGraphicFramePr>
+            <a:graphic xmlns:a="http://schemas.openxmlformats.org/drawingml/2006/main">
+              <a:graphicData uri="http://schemas.openxmlformats.org/drawingml/2006/picture">
+                <pic:pic xmlns:pic="http://schemas.openxmlformats.org/drawingml/2006/picture">
+                  <pic:nvPicPr>
+                    <pic:cNvPr id="1" name=""/>
+                    <pic:cNvPicPr/>
+                  </pic:nvPicPr>
+                  <pic:blipFill>
+                    <a:blip r:embed="rId10"/>
+                    <a:stretch>
+                      <a:fillRect/>
+                    </a:stretch>
+                  </pic:blipFill>
+                  <pic:spPr>
+                    <a:xfrm>
+                      <a:off x="0" y="0"/>
+                      <a:ext cx="5943600" cy="2588260"/>
+                    </a:xfrm>
+                    <a:prstGeom prst="rect">
+                      <a:avLst/>
+                    </a:prstGeom>
+                  </pic:spPr>
+                </pic:pic>
+              </a:graphicData>
+            </a:graphic>
+          </wp:inline>
+        </w:drawing>
+      </w:r>
+    </w:p>
+    <w:p>
+      <w:r>
+        <w:drawing>
+          <wp:inline distT="0" distB="0" distL="0" distR="0" wp14:anchorId="13C2FCFC" wp14:editId="6BF52C35">
+            <wp:extent cx="5943600" cy="1983105"/>
+            <wp:effectExtent l="0" t="0" r="0" b="0"/>
+            <wp:docPr id="8" name="Picture 8"/>
+            <wp:cNvGraphicFramePr>
+              <a:graphicFrameLocks xmlns:a="http://schemas.openxmlformats.org/drawingml/2006/main" noChangeAspect="1"/>
+            </wp:cNvGraphicFramePr>
+            <a:graphic xmlns:a="http://schemas.openxmlformats.org/drawingml/2006/main">
+              <a:graphicData uri="http://schemas.openxmlformats.org/drawingml/2006/picture">
+                <pic:pic xmlns:pic="http://schemas.openxmlformats.org/drawingml/2006/picture">
+                  <pic:nvPicPr>
+                    <pic:cNvPr id="1" name=""/>
+                    <pic:cNvPicPr/>
+                  </pic:nvPicPr>
+                  <pic:blipFill>
+                    <a:blip r:embed="rId11"/>
+                    <a:stretch>
+                      <a:fillRect/>
+                    </a:stretch>
+                  </pic:blipFill>
+                  <pic:spPr>
+                    <a:xfrm>
+                      <a:off x="0" y="0"/>
+                      <a:ext cx="5943600" cy="1983105"/>
+                    </a:xfrm>
+                    <a:prstGeom prst="rect">
+                      <a:avLst/>
+                    </a:prstGeom>
+                  </pic:spPr>
+                </pic:pic>
+              </a:graphicData>
+            </a:graphic>
+          </wp:inline>
+        </w:drawing>
+      </w:r>
+    </w:p>
+    <w:p>
+      <w:r>
+        <w:lastRenderedPageBreak/>
+        <w:t>Th</w:t>
+      </w:r>
+      <w:r>
+        <w:drawing>
+          <wp:inline distT="0" distB="0" distL="0" distR="0" wp14:anchorId="5FEF147D" wp14:editId="40D30C3F">
+            <wp:extent cx="5943600" cy="2470150"/>
+            <wp:effectExtent l="0" t="0" r="0" b="6350"/>
+            <wp:docPr id="9" name="Picture 9"/>
+            <wp:cNvGraphicFramePr>
+              <a:graphicFrameLocks xmlns:a="http://schemas.openxmlformats.org/drawingml/2006/main" noChangeAspect="1"/>
+            </wp:cNvGraphicFramePr>
+            <a:graphic xmlns:a="http://schemas.openxmlformats.org/drawingml/2006/main">
+              <a:graphicData uri="http://schemas.openxmlformats.org/drawingml/2006/picture">
+                <pic:pic xmlns:pic="http://schemas.openxmlformats.org/drawingml/2006/picture">
+                  <pic:nvPicPr>
+                    <pic:cNvPr id="1" name=""/>
+                    <pic:cNvPicPr/>
+                  </pic:nvPicPr>
+                  <pic:blipFill>
+                    <a:blip r:embed="rId12"/>
+                    <a:stretch>
+                      <a:fillRect/>
+                    </a:stretch>
+                  </pic:blipFill>
+                  <pic:spPr>
+                    <a:xfrm>
+                      <a:off x="0" y="0"/>
+                      <a:ext cx="5943600" cy="2470150"/>
+                    </a:xfrm>
+                    <a:prstGeom prst="rect">
+                      <a:avLst/>
+                    </a:prstGeom>
+                  </pic:spPr>
+                </pic:pic>
+              </a:graphicData>
+            </a:graphic>
+          </wp:inline>
+        </w:drawing>
+      </w:r>
+    </w:p>
+    <w:p>
+      <w:r>
+        <w:t>The following error was very interesting:</w:t>
+      </w:r>
+    </w:p>
+    <w:p>
+      <w:r>
+        <w:drawing>
+          <wp:inline distT="0" distB="0" distL="0" distR="0" wp14:anchorId="41329E94" wp14:editId="725ED58F">
+            <wp:extent cx="5943600" cy="2673350"/>
+            <wp:effectExtent l="0" t="0" r="0" b="0"/>
+            <wp:docPr id="10" name="Picture 10"/>
+            <wp:cNvGraphicFramePr>
+              <a:graphicFrameLocks xmlns:a="http://schemas.openxmlformats.org/drawingml/2006/main" noChangeAspect="1"/>
+            </wp:cNvGraphicFramePr>
+            <a:graphic xmlns:a="http://schemas.openxmlformats.org/drawingml/2006/main">
+              <a:graphicData uri="http://schemas.openxmlformats.org/drawingml/2006/picture">
+                <pic:pic xmlns:pic="http://schemas.openxmlformats.org/drawingml/2006/picture">
+                  <pic:nvPicPr>
+                    <pic:cNvPr id="1" name=""/>
+                    <pic:cNvPicPr/>
+                  </pic:nvPicPr>
+                  <pic:blipFill>
+                    <a:blip r:embed="rId13"/>
+                    <a:stretch>
+                      <a:fillRect/>
+                    </a:stretch>
+                  </pic:blipFill>
+                  <pic:spPr>
+                    <a:xfrm>
+                      <a:off x="0" y="0"/>
+                      <a:ext cx="5943600" cy="2673350"/>
+                    </a:xfrm>
+                    <a:prstGeom prst="rect">
+                      <a:avLst/>
+                    </a:prstGeom>
+                  </pic:spPr>
+                </pic:pic>
+              </a:graphicData>
+            </a:graphic>
+          </wp:inline>
+        </w:drawing>
+      </w:r>
+    </w:p>
+    <w:p>
+      <w:r>
+        <w:t xml:space="preserve">It didn’t like the space that I left in the </w:t>
+      </w:r>
+      <w:r>
+        <w:t xml:space="preserve">body.  Needed to use %20 instead of a space.  Answer found </w:t>
+      </w:r>
+      <w:r>
+        <w:t>on CSS tricks!</w:t>
+      </w:r>
+    </w:p>
+    <w:p/>
+    <w:p>
+      <w:r>
+        <w:lastRenderedPageBreak/>
+        <w:drawing>
+          <wp:inline distT="0" distB="0" distL="0" distR="0" wp14:anchorId="6F6050EB" wp14:editId="6E444797">
+            <wp:extent cx="5943600" cy="2205990"/>
+            <wp:effectExtent l="0" t="0" r="0" b="3810"/>
+            <wp:docPr id="16" name="Picture 16"/>
+            <wp:cNvGraphicFramePr>
+              <a:graphicFrameLocks xmlns:a="http://schemas.openxmlformats.org/drawingml/2006/main" noChangeAspect="1"/>
+            </wp:cNvGraphicFramePr>
+            <a:graphic xmlns:a="http://schemas.openxmlformats.org/drawingml/2006/main">
+              <a:graphicData uri="http://schemas.openxmlformats.org/drawingml/2006/picture">
+                <pic:pic xmlns:pic="http://schemas.openxmlformats.org/drawingml/2006/picture">
+                  <pic:nvPicPr>
+                    <pic:cNvPr id="1" name=""/>
+                    <pic:cNvPicPr/>
+                  </pic:nvPicPr>
+                  <pic:blipFill>
+                    <a:blip r:embed="rId14"/>
+                    <a:stretch>
+                      <a:fillRect/>
+                    </a:stretch>
+                  </pic:blipFill>
+                  <pic:spPr>
+                    <a:xfrm>
+                      <a:off x="0" y="0"/>
+                      <a:ext cx="5943600" cy="2205990"/>
+                    </a:xfrm>
+                    <a:prstGeom prst="rect">
+                      <a:avLst/>
+                    </a:prstGeom>
+                  </pic:spPr>
+                </pic:pic>
+              </a:graphicData>
+            </a:graphic>
+          </wp:inline>
+        </w:drawing>
+      </w:r>
+    </w:p>
+    <w:p>
+      <w:r>
+        <w:drawing>
+          <wp:inline distT="0" distB="0" distL="0" distR="0" wp14:anchorId="68F3F738" wp14:editId="2360D016">
+            <wp:extent cx="5943600" cy="2562225"/>
+            <wp:effectExtent l="0" t="0" r="0" b="9525"/>
+            <wp:docPr id="12" name="Picture 12"/>
+            <wp:cNvGraphicFramePr>
+              <a:graphicFrameLocks xmlns:a="http://schemas.openxmlformats.org/drawingml/2006/main" noChangeAspect="1"/>
+            </wp:cNvGraphicFramePr>
+            <a:graphic xmlns:a="http://schemas.openxmlformats.org/drawingml/2006/main">
+              <a:graphicData uri="http://schemas.openxmlformats.org/drawingml/2006/picture">
+                <pic:pic xmlns:pic="http://schemas.openxmlformats.org/drawingml/2006/picture">
+                  <pic:nvPicPr>
+                    <pic:cNvPr id="1" name=""/>
+                    <pic:cNvPicPr/>
+                  </pic:nvPicPr>
+                  <pic:blipFill>
+                    <a:blip r:embed="rId15"/>
+                    <a:stretch>
+                      <a:fillRect/>
+                    </a:stretch>
+                  </pic:blipFill>
+                  <pic:spPr>
+                    <a:xfrm>
+                      <a:off x="0" y="0"/>
+                      <a:ext cx="5943600" cy="2562225"/>
+                    </a:xfrm>
+                    <a:prstGeom prst="rect">
+                      <a:avLst/>
+                    </a:prstGeom>
+                  </pic:spPr>
+                </pic:pic>
+              </a:graphicData>
+            </a:graphic>
+          </wp:inline>
+        </w:drawing>
+      </w:r>
+    </w:p>
+    <w:p/>
+    <w:p>
+      <w:r>
+        <w:t>The file wholesale.html had a few interesting bugs.</w:t>
+      </w:r>
+    </w:p>
+    <w:p>
+      <w:r>
+        <w:lastRenderedPageBreak/>
+        <w:drawing>
+          <wp:inline distT="0" distB="0" distL="0" distR="0" wp14:anchorId="480CAFC2" wp14:editId="3C2EBC21">
+            <wp:extent cx="5943600" cy="2930525"/>
+            <wp:effectExtent l="0" t="0" r="0" b="3175"/>
+            <wp:docPr id="17" name="Picture 17"/>
+            <wp:cNvGraphicFramePr>
+              <a:graphicFrameLocks xmlns:a="http://schemas.openxmlformats.org/drawingml/2006/main" noChangeAspect="1"/>
+            </wp:cNvGraphicFramePr>
+            <a:graphic xmlns:a="http://schemas.openxmlformats.org/drawingml/2006/main">
+              <a:graphicData uri="http://schemas.openxmlformats.org/drawingml/2006/picture">
+                <pic:pic xmlns:pic="http://schemas.openxmlformats.org/drawingml/2006/picture">
+                  <pic:nvPicPr>
+                    <pic:cNvPr id="1" name=""/>
+                    <pic:cNvPicPr/>
+                  </pic:nvPicPr>
+                  <pic:blipFill>
+                    <a:blip r:embed="rId16"/>
+                    <a:stretch>
+                      <a:fillRect/>
+                    </a:stretch>
+                  </pic:blipFill>
+                  <pic:spPr>
+                    <a:xfrm>
+                      <a:off x="0" y="0"/>
+                      <a:ext cx="5943600" cy="2930525"/>
+                    </a:xfrm>
+                    <a:prstGeom prst="rect">
+                      <a:avLst/>
+                    </a:prstGeom>
+                  </pic:spPr>
+                </pic:pic>
+              </a:graphicData>
+            </a:graphic>
+          </wp:inline>
+        </w:drawing>
+      </w:r>
+    </w:p>
+    <w:p/>
+    <w:p>
+      <w:r>
+        <w:t>In particular look at 4. There was a missing id=”</w:t>
+      </w:r>
+      <w:proofErr w:type="spellStart"/>
+      <w:r>
+        <w:t>businessName</w:t>
+      </w:r>
+      <w:proofErr w:type="spellEnd"/>
+      <w:r>
+        <w:t>” in the &lt;input&gt;</w:t>
+      </w:r>
+    </w:p>
+    <w:p/>
+    <w:p>
+      <w:r>
+        <w:drawing>
+          <wp:inline distT="0" distB="0" distL="0" distR="0" wp14:anchorId="05415BDB" wp14:editId="7316D793">
+            <wp:extent cx="5943600" cy="2475865"/>
+            <wp:effectExtent l="0" t="0" r="0" b="635"/>
+            <wp:docPr id="18" name="Picture 18"/>
+            <wp:cNvGraphicFramePr>
+              <a:graphicFrameLocks xmlns:a="http://schemas.openxmlformats.org/drawingml/2006/main" noChangeAspect="1"/>
+            </wp:cNvGraphicFramePr>
+            <a:graphic xmlns:a="http://schemas.openxmlformats.org/drawingml/2006/main">
+              <a:graphicData uri="http://schemas.openxmlformats.org/drawingml/2006/picture">
+                <pic:pic xmlns:pic="http://schemas.openxmlformats.org/drawingml/2006/picture">
+                  <pic:nvPicPr>
+                    <pic:cNvPr id="1" name=""/>
+                    <pic:cNvPicPr/>
+                  </pic:nvPicPr>
+                  <pic:blipFill>
+                    <a:blip r:embed="rId17"/>
+                    <a:stretch>
+                      <a:fillRect/>
+                    </a:stretch>
+                  </pic:blipFill>
+                  <pic:spPr>
+                    <a:xfrm>
+                      <a:off x="0" y="0"/>
+                      <a:ext cx="5943600" cy="2475865"/>
+                    </a:xfrm>
+                    <a:prstGeom prst="rect">
+                      <a:avLst/>
+                    </a:prstGeom>
+                  </pic:spPr>
+                </pic:pic>
+              </a:graphicData>
+            </a:graphic>
+          </wp:inline>
+        </w:drawing>
+      </w:r>
+    </w:p>
+    <w:p/>
+    <w:p/>
+    <w:p/>
+    <w:p/>
+    <w:p>
+      <w:r>
+        <w:lastRenderedPageBreak/>
+        <w:drawing>
+          <wp:inline distT="0" distB="0" distL="0" distR="0" wp14:anchorId="50050CD6" wp14:editId="5107D743">
+            <wp:extent cx="5943600" cy="2616835"/>
+            <wp:effectExtent l="0" t="0" r="0" b="0"/>
+            <wp:docPr id="11" name="Picture 11"/>
+            <wp:cNvGraphicFramePr>
+              <a:graphicFrameLocks xmlns:a="http://schemas.openxmlformats.org/drawingml/2006/main" noChangeAspect="1"/>
+            </wp:cNvGraphicFramePr>
+            <a:graphic xmlns:a="http://schemas.openxmlformats.org/drawingml/2006/main">
+              <a:graphicData uri="http://schemas.openxmlformats.org/drawingml/2006/picture">
+                <pic:pic xmlns:pic="http://schemas.openxmlformats.org/drawingml/2006/picture">
+                  <pic:nvPicPr>
+                    <pic:cNvPr id="1" name=""/>
+                    <pic:cNvPicPr/>
+                  </pic:nvPicPr>
+                  <pic:blipFill>
+                    <a:blip r:embed="rId18"/>
+                    <a:stretch>
+                      <a:fillRect/>
+                    </a:stretch>
+                  </pic:blipFill>
+                  <pic:spPr>
+                    <a:xfrm>
+                      <a:off x="0" y="0"/>
+                      <a:ext cx="5943600" cy="2616835"/>
+                    </a:xfrm>
+                    <a:prstGeom prst="rect">
+                      <a:avLst/>
+                    </a:prstGeom>
+                  </pic:spPr>
+                </pic:pic>
+              </a:graphicData>
+            </a:graphic>
+          </wp:inline>
+        </w:drawing>
+      </w:r>
+    </w:p>
+    <w:p>
+      <w:r>
+        <w:drawing>
+          <wp:inline distT="0" distB="0" distL="0" distR="0" wp14:anchorId="18E3E66A" wp14:editId="5A134EF8">
+            <wp:extent cx="5943600" cy="2679700"/>
+            <wp:effectExtent l="0" t="0" r="0" b="6350"/>
+            <wp:docPr id="13" name="Picture 13"/>
+            <wp:cNvGraphicFramePr>
+              <a:graphicFrameLocks xmlns:a="http://schemas.openxmlformats.org/drawingml/2006/main" noChangeAspect="1"/>
+            </wp:cNvGraphicFramePr>
+            <a:graphic xmlns:a="http://schemas.openxmlformats.org/drawingml/2006/main">
+              <a:graphicData uri="http://schemas.openxmlformats.org/drawingml/2006/picture">
+                <pic:pic xmlns:pic="http://schemas.openxmlformats.org/drawingml/2006/picture">
+                  <pic:nvPicPr>
+                    <pic:cNvPr id="1" name=""/>
+                    <pic:cNvPicPr/>
+                  </pic:nvPicPr>
+                  <pic:blipFill>
+                    <a:blip r:embed="rId19"/>
+                    <a:stretch>
+                      <a:fillRect/>
+                    </a:stretch>
+                  </pic:blipFill>
+                  <pic:spPr>
+                    <a:xfrm>
+                      <a:off x="0" y="0"/>
+                      <a:ext cx="5943600" cy="2679700"/>
+                    </a:xfrm>
+                    <a:prstGeom prst="rect">
+                      <a:avLst/>
+                    </a:prstGeom>
+                  </pic:spPr>
+                </pic:pic>
+              </a:graphicData>
+            </a:graphic>
+          </wp:inline>
+        </w:drawing>
+      </w:r>
+    </w:p>
+    <w:p/>
+    <w:p>
+      <w:r>
+        <w:lastRenderedPageBreak/>
+        <w:drawing>
+          <wp:inline distT="0" distB="0" distL="0" distR="0" wp14:anchorId="73F3E9E9" wp14:editId="0559F989">
+            <wp:extent cx="5943600" cy="2487295"/>
+            <wp:effectExtent l="0" t="0" r="0" b="8255"/>
+            <wp:docPr id="14" name="Picture 14"/>
+            <wp:cNvGraphicFramePr>
+              <a:graphicFrameLocks xmlns:a="http://schemas.openxmlformats.org/drawingml/2006/main" noChangeAspect="1"/>
+            </wp:cNvGraphicFramePr>
+            <a:graphic xmlns:a="http://schemas.openxmlformats.org/drawingml/2006/main">
+              <a:graphicData uri="http://schemas.openxmlformats.org/drawingml/2006/picture">
+                <pic:pic xmlns:pic="http://schemas.openxmlformats.org/drawingml/2006/picture">
+                  <pic:nvPicPr>
+                    <pic:cNvPr id="1" name=""/>
+                    <pic:cNvPicPr/>
+                  </pic:nvPicPr>
+                  <pic:blipFill>
+                    <a:blip r:embed="rId20"/>
+                    <a:stretch>
+                      <a:fillRect/>
+                    </a:stretch>
+                  </pic:blipFill>
+                  <pic:spPr>
+                    <a:xfrm>
+                      <a:off x="0" y="0"/>
+                      <a:ext cx="5943600" cy="2487295"/>
+                    </a:xfrm>
+                    <a:prstGeom prst="rect">
+                      <a:avLst/>
+                    </a:prstGeom>
+                  </pic:spPr>
+                </pic:pic>
+              </a:graphicData>
+            </a:graphic>
+          </wp:inline>
+        </w:drawing>
+      </w:r>
+    </w:p>
+    <w:p/>
+    <w:p>
+      <w:r>
+        <w:drawing>
+          <wp:inline distT="0" distB="0" distL="0" distR="0" wp14:anchorId="2115A0D3" wp14:editId="56E183F5">
+            <wp:extent cx="5943600" cy="2734310"/>
+            <wp:effectExtent l="0" t="0" r="0" b="8890"/>
+            <wp:docPr id="15" name="Picture 15"/>
+            <wp:cNvGraphicFramePr>
+              <a:graphicFrameLocks xmlns:a="http://schemas.openxmlformats.org/drawingml/2006/main" noChangeAspect="1"/>
+            </wp:cNvGraphicFramePr>
+            <a:graphic xmlns:a="http://schemas.openxmlformats.org/drawingml/2006/main">
+              <a:graphicData uri="http://schemas.openxmlformats.org/drawingml/2006/picture">
+                <pic:pic xmlns:pic="http://schemas.openxmlformats.org/drawingml/2006/picture">
+                  <pic:nvPicPr>
+                    <pic:cNvPr id="1" name=""/>
+                    <pic:cNvPicPr/>
+                  </pic:nvPicPr>
+                  <pic:blipFill>
+                    <a:blip r:embed="rId21"/>
+                    <a:stretch>
+                      <a:fillRect/>
+                    </a:stretch>
+                  </pic:blipFill>
+                  <pic:spPr>
+                    <a:xfrm>
+                      <a:off x="0" y="0"/>
+                      <a:ext cx="5943600" cy="2734310"/>
+                    </a:xfrm>
+                    <a:prstGeom prst="rect">
+                      <a:avLst/>
+                    </a:prstGeom>
+                  </pic:spPr>
+                </pic:pic>
+              </a:graphicData>
+            </a:graphic>
+          </wp:inline>
+        </w:drawing>
+      </w:r>
+    </w:p>
+    <w:p/>
+    <w:p/>
     <w:sectPr>
       <w:pgSz w:w="12240" w:h="15840"/>
       <w:pgMar w:top="1440" w:right="1440" w:bottom="1440" w:left="1440" w:header="720" w:footer="720" w:gutter="0"/>

</xml_diff>